<commit_message>
Upload resources for Introduction to jQuery Lab and Exercise
</commit_message>
<xml_diff>
--- a/JavaScript_For_FrontEnd/03. JavaScript-for-Front-End-Introduction-to-JQuery/Exercise/03. JavaScript-for-Front-End-Introduction-to-JQuery-Exercises.docx
+++ b/JavaScript_For_FrontEnd/03. JavaScript-for-Front-End-Introduction-to-JQuery/Exercise/03. JavaScript-for-Front-End-Introduction-to-JQuery-Exercises.docx
@@ -118,7 +118,19 @@
         <w:t>HTML</w:t>
       </w:r>
       <w:r>
-        <w:t xml:space="preserve"> code:</w:t>
+        <w:t xml:space="preserve"> </w:t>
+      </w:r>
+      <w:r>
+        <w:t xml:space="preserve">and </w:t>
+      </w:r>
+      <w:r>
+        <w:rPr>
+          <w:b/>
+        </w:rPr>
+        <w:t>CSS</w:t>
+      </w:r>
+      <w:r>
+        <w:t>.</w:t>
       </w:r>
     </w:p>
     <w:tbl>
@@ -1319,15 +1331,26 @@
       </w:r>
     </w:p>
     <w:p>
-      <w:r>
+      <w:pPr>
         <w:rPr>
           <w:noProof/>
         </w:rPr>
+      </w:pPr>
+      <w:r>
+        <w:rPr>
+          <w:noProof/>
+        </w:rPr>
+        <w:t xml:space="preserve">  </w:t>
+      </w:r>
+      <w:r>
+        <w:rPr>
+          <w:noProof/>
+        </w:rPr>
         <w:drawing>
-          <wp:inline distT="0" distB="0" distL="0" distR="0" wp14:anchorId="3D3CB4E5" wp14:editId="5CF49BEB">
-            <wp:extent cx="5033175" cy="2047084"/>
-            <wp:effectExtent l="19050" t="19050" r="15240" b="10795"/>
-            <wp:docPr id="89" name="Picture 89"/>
+          <wp:inline distT="0" distB="0" distL="0" distR="0" wp14:anchorId="03DD2F88" wp14:editId="16AFBC23">
+            <wp:extent cx="3282950" cy="2118046"/>
+            <wp:effectExtent l="0" t="0" r="0" b="0"/>
+            <wp:docPr id="3" name="Picture 3"/>
             <wp:cNvGraphicFramePr>
               <a:graphicFrameLocks xmlns:a="http://schemas.openxmlformats.org/drawingml/2006/main" noChangeAspect="1"/>
             </wp:cNvGraphicFramePr>
@@ -1335,40 +1358,30 @@
               <a:graphicData uri="http://schemas.openxmlformats.org/drawingml/2006/picture">
                 <pic:pic xmlns:pic="http://schemas.openxmlformats.org/drawingml/2006/picture">
                   <pic:nvPicPr>
-                    <pic:cNvPr id="0" name="Picture 8"/>
-                    <pic:cNvPicPr>
-                      <a:picLocks noChangeAspect="1" noChangeArrowheads="1"/>
-                    </pic:cNvPicPr>
+                    <pic:cNvPr id="1" name=""/>
+                    <pic:cNvPicPr/>
                   </pic:nvPicPr>
-                  <pic:blipFill>
-                    <a:blip r:embed="rId10">
-                      <a:extLst>
-                        <a:ext uri="{28A0092B-C50C-407E-A947-70E740481C1C}">
-                          <a14:useLocalDpi xmlns:a14="http://schemas.microsoft.com/office/drawing/2010/main" val="0"/>
-                        </a:ext>
-                      </a:extLst>
-                    </a:blip>
-                    <a:srcRect/>
-                    <a:stretch>
-                      <a:fillRect/>
-                    </a:stretch>
+                  <pic:blipFill rotWithShape="1">
+                    <a:blip r:embed="rId10"/>
+                    <a:srcRect l="4088" r="4000"/>
+                    <a:stretch/>
                   </pic:blipFill>
                   <pic:spPr bwMode="auto">
                     <a:xfrm>
                       <a:off x="0" y="0"/>
-                      <a:ext cx="5026351" cy="2044309"/>
+                      <a:ext cx="3304725" cy="2132095"/>
                     </a:xfrm>
                     <a:prstGeom prst="rect">
                       <a:avLst/>
                     </a:prstGeom>
-                    <a:noFill/>
                     <a:ln>
-                      <a:solidFill>
-                        <a:schemeClr val="bg1">
-                          <a:lumMod val="85000"/>
-                        </a:schemeClr>
-                      </a:solidFill>
+                      <a:noFill/>
                     </a:ln>
+                    <a:extLst>
+                      <a:ext uri="{53640926-AAD7-44D8-BBD7-CCE9431645EC}">
+                        <a14:shadowObscured xmlns:a14="http://schemas.microsoft.com/office/drawing/2010/main"/>
+                      </a:ext>
+                    </a:extLst>
                   </pic:spPr>
                 </pic:pic>
               </a:graphicData>
@@ -1376,7 +1389,73 @@
           </wp:inline>
         </w:drawing>
       </w:r>
+      <w:r>
+        <w:rPr>
+          <w:noProof/>
+        </w:rPr>
+        <w:t xml:space="preserve">  </w:t>
+      </w:r>
+      <w:r>
+        <w:rPr>
+          <w:noProof/>
+        </w:rPr>
+        <w:t xml:space="preserve">    </w:t>
+      </w:r>
+      <w:r>
+        <w:rPr>
+          <w:noProof/>
+        </w:rPr>
+        <w:t xml:space="preserve">  </w:t>
+      </w:r>
+      <w:r>
+        <w:rPr>
+          <w:noProof/>
+        </w:rPr>
+        <w:drawing>
+          <wp:inline distT="0" distB="0" distL="0" distR="0" wp14:anchorId="72D80EE1" wp14:editId="1BB37A92">
+            <wp:extent cx="2463800" cy="2338705"/>
+            <wp:effectExtent l="0" t="0" r="0" b="4445"/>
+            <wp:docPr id="7" name="Picture 7"/>
+            <wp:cNvGraphicFramePr>
+              <a:graphicFrameLocks xmlns:a="http://schemas.openxmlformats.org/drawingml/2006/main" noChangeAspect="1"/>
+            </wp:cNvGraphicFramePr>
+            <a:graphic xmlns:a="http://schemas.openxmlformats.org/drawingml/2006/main">
+              <a:graphicData uri="http://schemas.openxmlformats.org/drawingml/2006/picture">
+                <pic:pic xmlns:pic="http://schemas.openxmlformats.org/drawingml/2006/picture">
+                  <pic:nvPicPr>
+                    <pic:cNvPr id="1" name=""/>
+                    <pic:cNvPicPr/>
+                  </pic:nvPicPr>
+                  <pic:blipFill rotWithShape="1">
+                    <a:blip r:embed="rId11"/>
+                    <a:srcRect l="4303" r="2947"/>
+                    <a:stretch/>
+                  </pic:blipFill>
+                  <pic:spPr bwMode="auto">
+                    <a:xfrm>
+                      <a:off x="0" y="0"/>
+                      <a:ext cx="2478070" cy="2352250"/>
+                    </a:xfrm>
+                    <a:prstGeom prst="rect">
+                      <a:avLst/>
+                    </a:prstGeom>
+                    <a:ln>
+                      <a:noFill/>
+                    </a:ln>
+                    <a:extLst>
+                      <a:ext uri="{53640926-AAD7-44D8-BBD7-CCE9431645EC}">
+                        <a14:shadowObscured xmlns:a14="http://schemas.microsoft.com/office/drawing/2010/main"/>
+                      </a:ext>
+                    </a:extLst>
+                  </pic:spPr>
+                </pic:pic>
+              </a:graphicData>
+            </a:graphic>
+          </wp:inline>
+        </w:drawing>
+      </w:r>
     </w:p>
+    <w:p/>
     <w:p>
       <w:r>
         <w:rPr>
@@ -1400,7 +1479,7 @@
                     </pic:cNvPicPr>
                   </pic:nvPicPr>
                   <pic:blipFill>
-                    <a:blip r:embed="rId11">
+                    <a:blip r:embed="rId12">
                       <a:extLst>
                         <a:ext uri="{28A0092B-C50C-407E-A947-70E740481C1C}">
                           <a14:useLocalDpi xmlns:a14="http://schemas.microsoft.com/office/drawing/2010/main" val="0"/>
@@ -1494,7 +1573,7 @@
                     </pic:cNvPicPr>
                   </pic:nvPicPr>
                   <pic:blipFill>
-                    <a:blip r:embed="rId12">
+                    <a:blip r:embed="rId13">
                       <a:extLst>
                         <a:ext uri="{28A0092B-C50C-407E-A947-70E740481C1C}">
                           <a14:useLocalDpi xmlns:a14="http://schemas.microsoft.com/office/drawing/2010/main" val="0"/>
@@ -1670,7 +1749,7 @@
                     </pic:cNvPicPr>
                   </pic:nvPicPr>
                   <pic:blipFill>
-                    <a:blip r:embed="rId13">
+                    <a:blip r:embed="rId14">
                       <a:extLst>
                         <a:ext uri="{28A0092B-C50C-407E-A947-70E740481C1C}">
                           <a14:useLocalDpi xmlns:a14="http://schemas.microsoft.com/office/drawing/2010/main" val="0"/>
@@ -1742,7 +1821,7 @@
                     </pic:cNvPicPr>
                   </pic:nvPicPr>
                   <pic:blipFill>
-                    <a:blip r:embed="rId14">
+                    <a:blip r:embed="rId15">
                       <a:extLst>
                         <a:ext uri="{28A0092B-C50C-407E-A947-70E740481C1C}">
                           <a14:useLocalDpi xmlns:a14="http://schemas.microsoft.com/office/drawing/2010/main" val="0"/>
@@ -1779,12 +1858,15 @@
         <w:t>Our code is now ready.</w:t>
       </w:r>
     </w:p>
+    <w:p/>
+    <w:p/>
     <w:p>
       <w:pPr>
         <w:pStyle w:val="Heading2"/>
         <w:ind w:left="357" w:hanging="357"/>
       </w:pPr>
       <w:r>
+        <w:lastRenderedPageBreak/>
         <w:t>Timer</w:t>
       </w:r>
     </w:p>
@@ -1949,7 +2031,6 @@
         <w:pStyle w:val="Heading3"/>
       </w:pPr>
       <w:r>
-        <w:lastRenderedPageBreak/>
         <w:t>HTML and JavaScript Code</w:t>
       </w:r>
     </w:p>
@@ -2041,7 +2122,7 @@
                 <w:noProof/>
                 <w:color w:val="000000"/>
               </w:rPr>
-              <w:t xml:space="preserve">&lt;!DOCTYPE </w:t>
+              <w:t>&lt;</w:t>
             </w:r>
             <w:r>
               <w:rPr>
@@ -2049,9 +2130,9 @@
                 <w:b/>
                 <w:bCs/>
                 <w:noProof/>
-                <w:color w:val="0000FF"/>
-              </w:rPr>
-              <w:t>html</w:t>
+                <w:color w:val="000080"/>
+              </w:rPr>
+              <w:t>body</w:t>
             </w:r>
             <w:r>
               <w:rPr>
@@ -2078,7 +2159,7 @@
                 <w:noProof/>
                 <w:color w:val="000080"/>
               </w:rPr>
-              <w:t xml:space="preserve">html </w:t>
+              <w:t xml:space="preserve">div </w:t>
             </w:r>
             <w:r>
               <w:rPr>
@@ -2088,7 +2169,7 @@
                 <w:noProof/>
                 <w:color w:val="0000FF"/>
               </w:rPr>
-              <w:t>lang=</w:t>
+              <w:t>id=</w:t>
             </w:r>
             <w:r>
               <w:rPr>
@@ -2098,7 +2179,419 @@
                 <w:noProof/>
                 <w:color w:val="008000"/>
               </w:rPr>
-              <w:t>"en"</w:t>
+              <w:t>"timer"</w:t>
+            </w:r>
+            <w:r>
+              <w:rPr>
+                <w:rFonts w:ascii="Consolas" w:eastAsia="Times New Roman" w:hAnsi="Consolas" w:cs="Consolas"/>
+                <w:noProof/>
+                <w:color w:val="000000"/>
+              </w:rPr>
+              <w:t>&gt;</w:t>
+            </w:r>
+            <w:r>
+              <w:rPr>
+                <w:rFonts w:ascii="Consolas" w:eastAsia="Times New Roman" w:hAnsi="Consolas" w:cs="Consolas"/>
+                <w:noProof/>
+                <w:color w:val="000000"/>
+              </w:rPr>
+              <w:br/>
+              <w:t xml:space="preserve">    &lt;</w:t>
+            </w:r>
+            <w:r>
+              <w:rPr>
+                <w:rFonts w:ascii="Consolas" w:eastAsia="Times New Roman" w:hAnsi="Consolas" w:cs="Consolas"/>
+                <w:b/>
+                <w:bCs/>
+                <w:noProof/>
+                <w:color w:val="000080"/>
+              </w:rPr>
+              <w:t xml:space="preserve">span </w:t>
+            </w:r>
+            <w:r>
+              <w:rPr>
+                <w:rFonts w:ascii="Consolas" w:eastAsia="Times New Roman" w:hAnsi="Consolas" w:cs="Consolas"/>
+                <w:b/>
+                <w:bCs/>
+                <w:noProof/>
+                <w:color w:val="0000FF"/>
+              </w:rPr>
+              <w:t>id=</w:t>
+            </w:r>
+            <w:r>
+              <w:rPr>
+                <w:rFonts w:ascii="Consolas" w:eastAsia="Times New Roman" w:hAnsi="Consolas" w:cs="Consolas"/>
+                <w:b/>
+                <w:bCs/>
+                <w:noProof/>
+                <w:color w:val="008000"/>
+              </w:rPr>
+              <w:t xml:space="preserve">"hours" </w:t>
+            </w:r>
+            <w:r>
+              <w:rPr>
+                <w:rFonts w:ascii="Consolas" w:eastAsia="Times New Roman" w:hAnsi="Consolas" w:cs="Consolas"/>
+                <w:b/>
+                <w:bCs/>
+                <w:noProof/>
+                <w:color w:val="0000FF"/>
+              </w:rPr>
+              <w:t>class=</w:t>
+            </w:r>
+            <w:r>
+              <w:rPr>
+                <w:rFonts w:ascii="Consolas" w:eastAsia="Times New Roman" w:hAnsi="Consolas" w:cs="Consolas"/>
+                <w:b/>
+                <w:bCs/>
+                <w:noProof/>
+                <w:color w:val="008000"/>
+              </w:rPr>
+              <w:t>"timer"</w:t>
+            </w:r>
+            <w:r>
+              <w:rPr>
+                <w:rFonts w:ascii="Consolas" w:eastAsia="Times New Roman" w:hAnsi="Consolas" w:cs="Consolas"/>
+                <w:noProof/>
+                <w:color w:val="000000"/>
+              </w:rPr>
+              <w:t>&gt;00&lt;/</w:t>
+            </w:r>
+            <w:r>
+              <w:rPr>
+                <w:rFonts w:ascii="Consolas" w:eastAsia="Times New Roman" w:hAnsi="Consolas" w:cs="Consolas"/>
+                <w:b/>
+                <w:bCs/>
+                <w:noProof/>
+                <w:color w:val="000080"/>
+              </w:rPr>
+              <w:t>span</w:t>
+            </w:r>
+            <w:r>
+              <w:rPr>
+                <w:rFonts w:ascii="Consolas" w:eastAsia="Times New Roman" w:hAnsi="Consolas" w:cs="Consolas"/>
+                <w:noProof/>
+                <w:color w:val="000000"/>
+              </w:rPr>
+              <w:t>&gt;:</w:t>
+            </w:r>
+            <w:r>
+              <w:rPr>
+                <w:rFonts w:ascii="Consolas" w:eastAsia="Times New Roman" w:hAnsi="Consolas" w:cs="Consolas"/>
+                <w:noProof/>
+                <w:color w:val="000000"/>
+              </w:rPr>
+              <w:br/>
+              <w:t xml:space="preserve">    &lt;</w:t>
+            </w:r>
+            <w:r>
+              <w:rPr>
+                <w:rFonts w:ascii="Consolas" w:eastAsia="Times New Roman" w:hAnsi="Consolas" w:cs="Consolas"/>
+                <w:b/>
+                <w:bCs/>
+                <w:noProof/>
+                <w:color w:val="000080"/>
+              </w:rPr>
+              <w:t xml:space="preserve">span </w:t>
+            </w:r>
+            <w:r>
+              <w:rPr>
+                <w:rFonts w:ascii="Consolas" w:eastAsia="Times New Roman" w:hAnsi="Consolas" w:cs="Consolas"/>
+                <w:b/>
+                <w:bCs/>
+                <w:noProof/>
+                <w:color w:val="0000FF"/>
+              </w:rPr>
+              <w:t>id=</w:t>
+            </w:r>
+            <w:r>
+              <w:rPr>
+                <w:rFonts w:ascii="Consolas" w:eastAsia="Times New Roman" w:hAnsi="Consolas" w:cs="Consolas"/>
+                <w:b/>
+                <w:bCs/>
+                <w:noProof/>
+                <w:color w:val="008000"/>
+              </w:rPr>
+              <w:t xml:space="preserve">"minutes" </w:t>
+            </w:r>
+            <w:r>
+              <w:rPr>
+                <w:rFonts w:ascii="Consolas" w:eastAsia="Times New Roman" w:hAnsi="Consolas" w:cs="Consolas"/>
+                <w:b/>
+                <w:bCs/>
+                <w:noProof/>
+                <w:color w:val="0000FF"/>
+              </w:rPr>
+              <w:t>class=</w:t>
+            </w:r>
+            <w:r>
+              <w:rPr>
+                <w:rFonts w:ascii="Consolas" w:eastAsia="Times New Roman" w:hAnsi="Consolas" w:cs="Consolas"/>
+                <w:b/>
+                <w:bCs/>
+                <w:noProof/>
+                <w:color w:val="008000"/>
+              </w:rPr>
+              <w:t>"timer"</w:t>
+            </w:r>
+            <w:r>
+              <w:rPr>
+                <w:rFonts w:ascii="Consolas" w:eastAsia="Times New Roman" w:hAnsi="Consolas" w:cs="Consolas"/>
+                <w:noProof/>
+                <w:color w:val="000000"/>
+              </w:rPr>
+              <w:t>&gt;00&lt;/</w:t>
+            </w:r>
+            <w:r>
+              <w:rPr>
+                <w:rFonts w:ascii="Consolas" w:eastAsia="Times New Roman" w:hAnsi="Consolas" w:cs="Consolas"/>
+                <w:b/>
+                <w:bCs/>
+                <w:noProof/>
+                <w:color w:val="000080"/>
+              </w:rPr>
+              <w:t>span</w:t>
+            </w:r>
+            <w:r>
+              <w:rPr>
+                <w:rFonts w:ascii="Consolas" w:eastAsia="Times New Roman" w:hAnsi="Consolas" w:cs="Consolas"/>
+                <w:noProof/>
+                <w:color w:val="000000"/>
+              </w:rPr>
+              <w:t>&gt;:</w:t>
+            </w:r>
+            <w:r>
+              <w:rPr>
+                <w:rFonts w:ascii="Consolas" w:eastAsia="Times New Roman" w:hAnsi="Consolas" w:cs="Consolas"/>
+                <w:noProof/>
+                <w:color w:val="000000"/>
+              </w:rPr>
+              <w:br/>
+              <w:t xml:space="preserve">    &lt;</w:t>
+            </w:r>
+            <w:r>
+              <w:rPr>
+                <w:rFonts w:ascii="Consolas" w:eastAsia="Times New Roman" w:hAnsi="Consolas" w:cs="Consolas"/>
+                <w:b/>
+                <w:bCs/>
+                <w:noProof/>
+                <w:color w:val="000080"/>
+              </w:rPr>
+              <w:t xml:space="preserve">span </w:t>
+            </w:r>
+            <w:r>
+              <w:rPr>
+                <w:rFonts w:ascii="Consolas" w:eastAsia="Times New Roman" w:hAnsi="Consolas" w:cs="Consolas"/>
+                <w:b/>
+                <w:bCs/>
+                <w:noProof/>
+                <w:color w:val="0000FF"/>
+              </w:rPr>
+              <w:t>id=</w:t>
+            </w:r>
+            <w:r>
+              <w:rPr>
+                <w:rFonts w:ascii="Consolas" w:eastAsia="Times New Roman" w:hAnsi="Consolas" w:cs="Consolas"/>
+                <w:b/>
+                <w:bCs/>
+                <w:noProof/>
+                <w:color w:val="008000"/>
+              </w:rPr>
+              <w:t xml:space="preserve">"seconds" </w:t>
+            </w:r>
+            <w:r>
+              <w:rPr>
+                <w:rFonts w:ascii="Consolas" w:eastAsia="Times New Roman" w:hAnsi="Consolas" w:cs="Consolas"/>
+                <w:b/>
+                <w:bCs/>
+                <w:noProof/>
+                <w:color w:val="0000FF"/>
+              </w:rPr>
+              <w:t>class=</w:t>
+            </w:r>
+            <w:r>
+              <w:rPr>
+                <w:rFonts w:ascii="Consolas" w:eastAsia="Times New Roman" w:hAnsi="Consolas" w:cs="Consolas"/>
+                <w:b/>
+                <w:bCs/>
+                <w:noProof/>
+                <w:color w:val="008000"/>
+              </w:rPr>
+              <w:t>"timer"</w:t>
+            </w:r>
+            <w:r>
+              <w:rPr>
+                <w:rFonts w:ascii="Consolas" w:eastAsia="Times New Roman" w:hAnsi="Consolas" w:cs="Consolas"/>
+                <w:noProof/>
+                <w:color w:val="000000"/>
+              </w:rPr>
+              <w:t>&gt;00&lt;/</w:t>
+            </w:r>
+            <w:r>
+              <w:rPr>
+                <w:rFonts w:ascii="Consolas" w:eastAsia="Times New Roman" w:hAnsi="Consolas" w:cs="Consolas"/>
+                <w:b/>
+                <w:bCs/>
+                <w:noProof/>
+                <w:color w:val="000080"/>
+              </w:rPr>
+              <w:t>span</w:t>
+            </w:r>
+            <w:r>
+              <w:rPr>
+                <w:rFonts w:ascii="Consolas" w:eastAsia="Times New Roman" w:hAnsi="Consolas" w:cs="Consolas"/>
+                <w:noProof/>
+                <w:color w:val="000000"/>
+              </w:rPr>
+              <w:t>&gt;</w:t>
+            </w:r>
+            <w:r>
+              <w:rPr>
+                <w:rFonts w:ascii="Consolas" w:eastAsia="Times New Roman" w:hAnsi="Consolas" w:cs="Consolas"/>
+                <w:noProof/>
+                <w:color w:val="000000"/>
+              </w:rPr>
+              <w:br/>
+              <w:t xml:space="preserve">    &lt;</w:t>
+            </w:r>
+            <w:r>
+              <w:rPr>
+                <w:rFonts w:ascii="Consolas" w:eastAsia="Times New Roman" w:hAnsi="Consolas" w:cs="Consolas"/>
+                <w:b/>
+                <w:bCs/>
+                <w:noProof/>
+                <w:color w:val="000080"/>
+              </w:rPr>
+              <w:t xml:space="preserve">button </w:t>
+            </w:r>
+            <w:r>
+              <w:rPr>
+                <w:rFonts w:ascii="Consolas" w:eastAsia="Times New Roman" w:hAnsi="Consolas" w:cs="Consolas"/>
+                <w:b/>
+                <w:bCs/>
+                <w:noProof/>
+                <w:color w:val="0000FF"/>
+              </w:rPr>
+              <w:t>id=</w:t>
+            </w:r>
+            <w:r>
+              <w:rPr>
+                <w:rFonts w:ascii="Consolas" w:eastAsia="Times New Roman" w:hAnsi="Consolas" w:cs="Consolas"/>
+                <w:b/>
+                <w:bCs/>
+                <w:noProof/>
+                <w:color w:val="008000"/>
+              </w:rPr>
+              <w:t>"start-timer"</w:t>
+            </w:r>
+            <w:r>
+              <w:rPr>
+                <w:rFonts w:ascii="Consolas" w:eastAsia="Times New Roman" w:hAnsi="Consolas" w:cs="Consolas"/>
+                <w:noProof/>
+                <w:color w:val="000000"/>
+              </w:rPr>
+              <w:t>&gt;Start&lt;/</w:t>
+            </w:r>
+            <w:r>
+              <w:rPr>
+                <w:rFonts w:ascii="Consolas" w:eastAsia="Times New Roman" w:hAnsi="Consolas" w:cs="Consolas"/>
+                <w:b/>
+                <w:bCs/>
+                <w:noProof/>
+                <w:color w:val="000080"/>
+              </w:rPr>
+              <w:t>button</w:t>
+            </w:r>
+            <w:r>
+              <w:rPr>
+                <w:rFonts w:ascii="Consolas" w:eastAsia="Times New Roman" w:hAnsi="Consolas" w:cs="Consolas"/>
+                <w:noProof/>
+                <w:color w:val="000000"/>
+              </w:rPr>
+              <w:t>&gt;</w:t>
+            </w:r>
+            <w:r>
+              <w:rPr>
+                <w:rFonts w:ascii="Consolas" w:eastAsia="Times New Roman" w:hAnsi="Consolas" w:cs="Consolas"/>
+                <w:noProof/>
+                <w:color w:val="000000"/>
+              </w:rPr>
+              <w:br/>
+              <w:t xml:space="preserve">    &lt;</w:t>
+            </w:r>
+            <w:r>
+              <w:rPr>
+                <w:rFonts w:ascii="Consolas" w:eastAsia="Times New Roman" w:hAnsi="Consolas" w:cs="Consolas"/>
+                <w:b/>
+                <w:bCs/>
+                <w:noProof/>
+                <w:color w:val="000080"/>
+              </w:rPr>
+              <w:t xml:space="preserve">button </w:t>
+            </w:r>
+            <w:r>
+              <w:rPr>
+                <w:rFonts w:ascii="Consolas" w:eastAsia="Times New Roman" w:hAnsi="Consolas" w:cs="Consolas"/>
+                <w:b/>
+                <w:bCs/>
+                <w:noProof/>
+                <w:color w:val="0000FF"/>
+              </w:rPr>
+              <w:t>id=</w:t>
+            </w:r>
+            <w:r>
+              <w:rPr>
+                <w:rFonts w:ascii="Consolas" w:eastAsia="Times New Roman" w:hAnsi="Consolas" w:cs="Consolas"/>
+                <w:b/>
+                <w:bCs/>
+                <w:noProof/>
+                <w:color w:val="008000"/>
+              </w:rPr>
+              <w:t>"stop-timer"</w:t>
+            </w:r>
+            <w:r>
+              <w:rPr>
+                <w:rFonts w:ascii="Consolas" w:eastAsia="Times New Roman" w:hAnsi="Consolas" w:cs="Consolas"/>
+                <w:noProof/>
+                <w:color w:val="000000"/>
+              </w:rPr>
+              <w:t>&gt;Stop&lt;/</w:t>
+            </w:r>
+            <w:r>
+              <w:rPr>
+                <w:rFonts w:ascii="Consolas" w:eastAsia="Times New Roman" w:hAnsi="Consolas" w:cs="Consolas"/>
+                <w:b/>
+                <w:bCs/>
+                <w:noProof/>
+                <w:color w:val="000080"/>
+              </w:rPr>
+              <w:t>button</w:t>
+            </w:r>
+            <w:r>
+              <w:rPr>
+                <w:rFonts w:ascii="Consolas" w:eastAsia="Times New Roman" w:hAnsi="Consolas" w:cs="Consolas"/>
+                <w:noProof/>
+                <w:color w:val="000000"/>
+              </w:rPr>
+              <w:t>&gt;</w:t>
+            </w:r>
+            <w:r>
+              <w:rPr>
+                <w:rFonts w:ascii="Consolas" w:eastAsia="Times New Roman" w:hAnsi="Consolas" w:cs="Consolas"/>
+                <w:noProof/>
+                <w:color w:val="000000"/>
+              </w:rPr>
+              <w:br/>
+              <w:t>&lt;/</w:t>
+            </w:r>
+            <w:r>
+              <w:rPr>
+                <w:rFonts w:ascii="Consolas" w:eastAsia="Times New Roman" w:hAnsi="Consolas" w:cs="Consolas"/>
+                <w:b/>
+                <w:bCs/>
+                <w:noProof/>
+                <w:color w:val="000080"/>
+              </w:rPr>
+              <w:t>div</w:t>
             </w:r>
             <w:r>
               <w:rPr>
@@ -2125,24 +2618,7 @@
                 <w:noProof/>
                 <w:color w:val="000080"/>
               </w:rPr>
-              <w:t>head</w:t>
-            </w:r>
-            <w:r>
-              <w:rPr>
-                <w:rFonts w:ascii="Consolas" w:eastAsia="Times New Roman" w:hAnsi="Consolas" w:cs="Consolas"/>
-                <w:noProof/>
-                <w:color w:val="000000"/>
-              </w:rPr>
-              <w:t>&gt;</w:t>
-            </w:r>
-            <w:r>
-              <w:rPr>
-                <w:rFonts w:ascii="Consolas" w:eastAsia="Times New Roman" w:hAnsi="Consolas" w:cs="Consolas"/>
-                <w:noProof/>
-                <w:color w:val="000000"/>
-              </w:rPr>
-              <w:br/>
-              <w:t xml:space="preserve">    &lt;</w:t>
+              <w:t xml:space="preserve">script </w:t>
             </w:r>
             <w:r>
               <w:rPr>
@@ -2150,9 +2626,9 @@
                 <w:b/>
                 <w:bCs/>
                 <w:noProof/>
-                <w:color w:val="000080"/>
-              </w:rPr>
-              <w:t xml:space="preserve">meta </w:t>
+                <w:color w:val="0000FF"/>
+              </w:rPr>
+              <w:t>src=</w:t>
             </w:r>
             <w:r>
               <w:rPr>
@@ -2160,9 +2636,17 @@
                 <w:b/>
                 <w:bCs/>
                 <w:noProof/>
-                <w:color w:val="0000FF"/>
-              </w:rPr>
-              <w:t>charset=</w:t>
+                <w:color w:val="008000"/>
+              </w:rPr>
+              <w:t>"timer.js"</w:t>
+            </w:r>
+            <w:r>
+              <w:rPr>
+                <w:rFonts w:ascii="Consolas" w:eastAsia="Times New Roman" w:hAnsi="Consolas" w:cs="Consolas"/>
+                <w:noProof/>
+                <w:color w:val="000000"/>
+              </w:rPr>
+              <w:t>&gt;&lt;/</w:t>
             </w:r>
             <w:r>
               <w:rPr>
@@ -2170,9 +2654,9 @@
                 <w:b/>
                 <w:bCs/>
                 <w:noProof/>
-                <w:color w:val="008000"/>
-              </w:rPr>
-              <w:t>"UTF-8"</w:t>
+                <w:color w:val="000080"/>
+              </w:rPr>
+              <w:t>script</w:t>
             </w:r>
             <w:r>
               <w:rPr>
@@ -2189,7 +2673,7 @@
                 <w:color w:val="000000"/>
               </w:rPr>
               <w:br/>
-              <w:t xml:space="preserve">    &lt;</w:t>
+              <w:t>&lt;</w:t>
             </w:r>
             <w:r>
               <w:rPr>
@@ -2199,7 +2683,7 @@
                 <w:noProof/>
                 <w:color w:val="000080"/>
               </w:rPr>
-              <w:t>title</w:t>
+              <w:t>script</w:t>
             </w:r>
             <w:r>
               <w:rPr>
@@ -2207,7 +2691,16 @@
                 <w:noProof/>
                 <w:color w:val="000000"/>
               </w:rPr>
-              <w:t>&gt;Timer&lt;/</w:t>
+              <w:t>&gt;</w:t>
+            </w:r>
+            <w:r>
+              <w:rPr>
+                <w:rFonts w:ascii="Consolas" w:eastAsia="Times New Roman" w:hAnsi="Consolas" w:cs="Consolas"/>
+                <w:noProof/>
+                <w:color w:val="000000"/>
+              </w:rPr>
+              <w:br/>
+              <w:t xml:space="preserve">    </w:t>
             </w:r>
             <w:r>
               <w:rPr>
@@ -2215,9 +2708,9 @@
                 <w:b/>
                 <w:bCs/>
                 <w:noProof/>
-                <w:color w:val="000080"/>
-              </w:rPr>
-              <w:t>title</w:t>
+                <w:color w:val="660E7A"/>
+              </w:rPr>
+              <w:t>window</w:t>
             </w:r>
             <w:r>
               <w:rPr>
@@ -2225,7 +2718,15 @@
                 <w:noProof/>
                 <w:color w:val="000000"/>
               </w:rPr>
-              <w:t>&gt;</w:t>
+              <w:t>.</w:t>
+            </w:r>
+            <w:r>
+              <w:rPr>
+                <w:rFonts w:ascii="Consolas" w:eastAsia="Times New Roman" w:hAnsi="Consolas" w:cs="Consolas"/>
+                <w:noProof/>
+                <w:color w:val="7A7A43"/>
+              </w:rPr>
+              <w:t>onload</w:t>
             </w:r>
             <w:r>
               <w:rPr>
@@ -2233,8 +2734,7 @@
                 <w:noProof/>
                 <w:color w:val="000000"/>
               </w:rPr>
-              <w:br/>
-              <w:t xml:space="preserve">    &lt;</w:t>
+              <w:t>=</w:t>
             </w:r>
             <w:r>
               <w:rPr>
@@ -2244,7 +2744,60 @@
                 <w:noProof/>
                 <w:color w:val="000080"/>
               </w:rPr>
-              <w:t xml:space="preserve">script </w:t>
+              <w:t>function</w:t>
+            </w:r>
+            <w:r>
+              <w:rPr>
+                <w:rFonts w:ascii="Consolas" w:eastAsia="Times New Roman" w:hAnsi="Consolas" w:cs="Consolas"/>
+                <w:noProof/>
+                <w:color w:val="000000"/>
+              </w:rPr>
+              <w:t>(){</w:t>
+            </w:r>
+            <w:r>
+              <w:rPr>
+                <w:rFonts w:ascii="Consolas" w:eastAsia="Times New Roman" w:hAnsi="Consolas" w:cs="Consolas"/>
+                <w:noProof/>
+                <w:color w:val="000000"/>
+              </w:rPr>
+              <w:br/>
+              <w:t xml:space="preserve">        </w:t>
+            </w:r>
+            <w:r>
+              <w:rPr>
+                <w:rFonts w:ascii="Consolas" w:eastAsia="Times New Roman" w:hAnsi="Consolas" w:cs="Consolas"/>
+                <w:i/>
+                <w:iCs/>
+                <w:noProof/>
+                <w:color w:val="000000"/>
+              </w:rPr>
+              <w:t>timer</w:t>
+            </w:r>
+            <w:r>
+              <w:rPr>
+                <w:rFonts w:ascii="Consolas" w:eastAsia="Times New Roman" w:hAnsi="Consolas" w:cs="Consolas"/>
+                <w:noProof/>
+                <w:color w:val="000000"/>
+              </w:rPr>
+              <w:t>();</w:t>
+            </w:r>
+            <w:r>
+              <w:rPr>
+                <w:rFonts w:ascii="Consolas" w:eastAsia="Times New Roman" w:hAnsi="Consolas" w:cs="Consolas"/>
+                <w:noProof/>
+                <w:color w:val="000000"/>
+              </w:rPr>
+              <w:br/>
+              <w:t xml:space="preserve">    }</w:t>
+            </w:r>
+            <w:r>
+              <w:rPr>
+                <w:rFonts w:ascii="Consolas" w:eastAsia="Times New Roman" w:hAnsi="Consolas" w:cs="Consolas"/>
+                <w:noProof/>
+                <w:color w:val="000000"/>
+              </w:rPr>
+              <w:br/>
+              <w:t>&lt;/</w:t>
             </w:r>
             <w:r>
               <w:rPr>
@@ -2252,9 +2805,26 @@
                 <w:b/>
                 <w:bCs/>
                 <w:noProof/>
-                <w:color w:val="0000FF"/>
-              </w:rPr>
-              <w:t>src=</w:t>
+                <w:color w:val="000080"/>
+              </w:rPr>
+              <w:t>script</w:t>
+            </w:r>
+            <w:r>
+              <w:rPr>
+                <w:rFonts w:ascii="Consolas" w:eastAsia="Times New Roman" w:hAnsi="Consolas" w:cs="Consolas"/>
+                <w:noProof/>
+                <w:color w:val="000000"/>
+              </w:rPr>
+              <w:t>&gt;</w:t>
+            </w:r>
+            <w:r>
+              <w:rPr>
+                <w:rFonts w:ascii="Consolas" w:eastAsia="Times New Roman" w:hAnsi="Consolas" w:cs="Consolas"/>
+                <w:noProof/>
+                <w:color w:val="000000"/>
+              </w:rPr>
+              <w:br/>
+              <w:t>&lt;/</w:t>
             </w:r>
             <w:r>
               <w:rPr>
@@ -2262,1015 +2832,9 @@
                 <w:b/>
                 <w:bCs/>
                 <w:noProof/>
-                <w:color w:val="008000"/>
-              </w:rPr>
-              <w:t>"https://code.jquery.com/jquery-3.1.0.min.js"</w:t>
-            </w:r>
-            <w:r>
-              <w:rPr>
-                <w:rFonts w:ascii="Consolas" w:eastAsia="Times New Roman" w:hAnsi="Consolas" w:cs="Consolas"/>
-                <w:b/>
-                <w:bCs/>
-                <w:noProof/>
-                <w:color w:val="008000"/>
-              </w:rPr>
-              <w:br/>
-              <w:t xml:space="preserve">            </w:t>
-            </w:r>
-            <w:r>
-              <w:rPr>
-                <w:rFonts w:ascii="Consolas" w:eastAsia="Times New Roman" w:hAnsi="Consolas" w:cs="Consolas"/>
-                <w:b/>
-                <w:bCs/>
-                <w:noProof/>
-                <w:color w:val="0000FF"/>
-              </w:rPr>
-              <w:t>integrity=</w:t>
-            </w:r>
-            <w:r>
-              <w:rPr>
-                <w:rFonts w:ascii="Consolas" w:eastAsia="Times New Roman" w:hAnsi="Consolas" w:cs="Consolas"/>
-                <w:b/>
-                <w:bCs/>
-                <w:noProof/>
-                <w:color w:val="008000"/>
-              </w:rPr>
-              <w:t>"sha256-cCueBR6CsyA4/9szpPfrX3s49M9vUU5BgtiJj06wt/s="</w:t>
-            </w:r>
-            <w:r>
-              <w:rPr>
-                <w:rFonts w:ascii="Consolas" w:eastAsia="Times New Roman" w:hAnsi="Consolas" w:cs="Consolas"/>
-                <w:b/>
-                <w:bCs/>
-                <w:noProof/>
-                <w:color w:val="008000"/>
-              </w:rPr>
-              <w:br/>
-              <w:t xml:space="preserve">            </w:t>
-            </w:r>
-            <w:r>
-              <w:rPr>
-                <w:rFonts w:ascii="Consolas" w:eastAsia="Times New Roman" w:hAnsi="Consolas" w:cs="Consolas"/>
-                <w:b/>
-                <w:bCs/>
-                <w:noProof/>
-                <w:color w:val="0000FF"/>
-              </w:rPr>
-              <w:t>crossorigin=</w:t>
-            </w:r>
-            <w:r>
-              <w:rPr>
-                <w:rFonts w:ascii="Consolas" w:eastAsia="Times New Roman" w:hAnsi="Consolas" w:cs="Consolas"/>
-                <w:b/>
-                <w:bCs/>
-                <w:noProof/>
-                <w:color w:val="008000"/>
-              </w:rPr>
-              <w:t>"anonymous"</w:t>
-            </w:r>
-            <w:r>
-              <w:rPr>
-                <w:rFonts w:ascii="Consolas" w:eastAsia="Times New Roman" w:hAnsi="Consolas" w:cs="Consolas"/>
-                <w:noProof/>
-                <w:color w:val="000000"/>
-              </w:rPr>
-              <w:t>&gt;&lt;/</w:t>
-            </w:r>
-            <w:r>
-              <w:rPr>
-                <w:rFonts w:ascii="Consolas" w:eastAsia="Times New Roman" w:hAnsi="Consolas" w:cs="Consolas"/>
-                <w:b/>
-                <w:bCs/>
-                <w:noProof/>
                 <w:color w:val="000080"/>
               </w:rPr>
-              <w:t>script</w:t>
-            </w:r>
-            <w:r>
-              <w:rPr>
-                <w:rFonts w:ascii="Consolas" w:eastAsia="Times New Roman" w:hAnsi="Consolas" w:cs="Consolas"/>
-                <w:noProof/>
-                <w:color w:val="000000"/>
-              </w:rPr>
-              <w:t>&gt;</w:t>
-            </w:r>
-            <w:r>
-              <w:rPr>
-                <w:rFonts w:ascii="Consolas" w:eastAsia="Times New Roman" w:hAnsi="Consolas" w:cs="Consolas"/>
-                <w:noProof/>
-                <w:color w:val="000000"/>
-              </w:rPr>
-              <w:br/>
-              <w:t xml:space="preserve">    &lt;</w:t>
-            </w:r>
-            <w:r>
-              <w:rPr>
-                <w:rFonts w:ascii="Consolas" w:eastAsia="Times New Roman" w:hAnsi="Consolas" w:cs="Consolas"/>
-                <w:b/>
-                <w:bCs/>
-                <w:noProof/>
-                <w:color w:val="000080"/>
-              </w:rPr>
-              <w:t>style</w:t>
-            </w:r>
-            <w:r>
-              <w:rPr>
-                <w:rFonts w:ascii="Consolas" w:eastAsia="Times New Roman" w:hAnsi="Consolas" w:cs="Consolas"/>
-                <w:noProof/>
-                <w:color w:val="000000"/>
-              </w:rPr>
-              <w:t>&gt;</w:t>
-            </w:r>
-            <w:r>
-              <w:rPr>
-                <w:rFonts w:ascii="Consolas" w:eastAsia="Times New Roman" w:hAnsi="Consolas" w:cs="Consolas"/>
-                <w:noProof/>
-                <w:color w:val="000000"/>
-              </w:rPr>
-              <w:br/>
-              <w:t xml:space="preserve">        </w:t>
-            </w:r>
-            <w:r>
-              <w:rPr>
-                <w:rFonts w:ascii="Consolas" w:eastAsia="Times New Roman" w:hAnsi="Consolas" w:cs="Consolas"/>
-                <w:b/>
-                <w:bCs/>
-                <w:noProof/>
-                <w:color w:val="000080"/>
-              </w:rPr>
-              <w:t xml:space="preserve">#timer </w:t>
-            </w:r>
-            <w:r>
-              <w:rPr>
-                <w:rFonts w:ascii="Consolas" w:eastAsia="Times New Roman" w:hAnsi="Consolas" w:cs="Consolas"/>
-                <w:noProof/>
-                <w:color w:val="000000"/>
-              </w:rPr>
-              <w:t>{</w:t>
-            </w:r>
-            <w:r>
-              <w:rPr>
-                <w:rFonts w:ascii="Consolas" w:eastAsia="Times New Roman" w:hAnsi="Consolas" w:cs="Consolas"/>
-                <w:noProof/>
-                <w:color w:val="000000"/>
-              </w:rPr>
-              <w:br/>
-              <w:t xml:space="preserve">            </w:t>
-            </w:r>
-            <w:r>
-              <w:rPr>
-                <w:rFonts w:ascii="Consolas" w:eastAsia="Times New Roman" w:hAnsi="Consolas" w:cs="Consolas"/>
-                <w:b/>
-                <w:bCs/>
-                <w:noProof/>
-                <w:color w:val="0000FF"/>
-              </w:rPr>
-              <w:t>font-size</w:t>
-            </w:r>
-            <w:r>
-              <w:rPr>
-                <w:rFonts w:ascii="Consolas" w:eastAsia="Times New Roman" w:hAnsi="Consolas" w:cs="Consolas"/>
-                <w:noProof/>
-                <w:color w:val="000000"/>
-              </w:rPr>
-              <w:t xml:space="preserve">: </w:t>
-            </w:r>
-            <w:r>
-              <w:rPr>
-                <w:rFonts w:ascii="Consolas" w:eastAsia="Times New Roman" w:hAnsi="Consolas" w:cs="Consolas"/>
-                <w:noProof/>
-                <w:color w:val="0000FF"/>
-              </w:rPr>
-              <w:t>5</w:t>
-            </w:r>
-            <w:r>
-              <w:rPr>
-                <w:rFonts w:ascii="Consolas" w:eastAsia="Times New Roman" w:hAnsi="Consolas" w:cs="Consolas"/>
-                <w:b/>
-                <w:bCs/>
-                <w:noProof/>
-                <w:color w:val="008000"/>
-              </w:rPr>
-              <w:t>em</w:t>
-            </w:r>
-            <w:r>
-              <w:rPr>
-                <w:rFonts w:ascii="Consolas" w:eastAsia="Times New Roman" w:hAnsi="Consolas" w:cs="Consolas"/>
-                <w:noProof/>
-                <w:color w:val="000000"/>
-              </w:rPr>
-              <w:t>;</w:t>
-            </w:r>
-            <w:r>
-              <w:rPr>
-                <w:rFonts w:ascii="Consolas" w:eastAsia="Times New Roman" w:hAnsi="Consolas" w:cs="Consolas"/>
-                <w:noProof/>
-                <w:color w:val="000000"/>
-              </w:rPr>
-              <w:br/>
-              <w:t xml:space="preserve">        }</w:t>
-            </w:r>
-            <w:r>
-              <w:rPr>
-                <w:rFonts w:ascii="Consolas" w:eastAsia="Times New Roman" w:hAnsi="Consolas" w:cs="Consolas"/>
-                <w:noProof/>
-                <w:color w:val="000000"/>
-              </w:rPr>
-              <w:br/>
-              <w:t xml:space="preserve">    &lt;/</w:t>
-            </w:r>
-            <w:r>
-              <w:rPr>
-                <w:rFonts w:ascii="Consolas" w:eastAsia="Times New Roman" w:hAnsi="Consolas" w:cs="Consolas"/>
-                <w:b/>
-                <w:bCs/>
-                <w:noProof/>
-                <w:color w:val="000080"/>
-              </w:rPr>
-              <w:t>style</w:t>
-            </w:r>
-            <w:r>
-              <w:rPr>
-                <w:rFonts w:ascii="Consolas" w:eastAsia="Times New Roman" w:hAnsi="Consolas" w:cs="Consolas"/>
-                <w:noProof/>
-                <w:color w:val="000000"/>
-              </w:rPr>
-              <w:t>&gt;</w:t>
-            </w:r>
-            <w:r>
-              <w:rPr>
-                <w:rFonts w:ascii="Consolas" w:eastAsia="Times New Roman" w:hAnsi="Consolas" w:cs="Consolas"/>
-                <w:noProof/>
-                <w:color w:val="000000"/>
-              </w:rPr>
-              <w:br/>
-              <w:t>&lt;/</w:t>
-            </w:r>
-            <w:r>
-              <w:rPr>
-                <w:rFonts w:ascii="Consolas" w:eastAsia="Times New Roman" w:hAnsi="Consolas" w:cs="Consolas"/>
-                <w:b/>
-                <w:bCs/>
-                <w:noProof/>
-                <w:color w:val="000080"/>
-              </w:rPr>
-              <w:t>head</w:t>
-            </w:r>
-            <w:r>
-              <w:rPr>
-                <w:rFonts w:ascii="Consolas" w:eastAsia="Times New Roman" w:hAnsi="Consolas" w:cs="Consolas"/>
-                <w:noProof/>
-                <w:color w:val="000000"/>
-              </w:rPr>
-              <w:t>&gt;</w:t>
-            </w:r>
-            <w:r>
-              <w:rPr>
-                <w:rFonts w:ascii="Consolas" w:eastAsia="Times New Roman" w:hAnsi="Consolas" w:cs="Consolas"/>
-                <w:noProof/>
-                <w:color w:val="000000"/>
-              </w:rPr>
-              <w:br/>
-              <w:t>&lt;</w:t>
-            </w:r>
-            <w:r>
-              <w:rPr>
-                <w:rFonts w:ascii="Consolas" w:eastAsia="Times New Roman" w:hAnsi="Consolas" w:cs="Consolas"/>
-                <w:b/>
-                <w:bCs/>
-                <w:noProof/>
-                <w:color w:val="000080"/>
-              </w:rPr>
               <w:t>body</w:t>
-            </w:r>
-            <w:r>
-              <w:rPr>
-                <w:rFonts w:ascii="Consolas" w:eastAsia="Times New Roman" w:hAnsi="Consolas" w:cs="Consolas"/>
-                <w:noProof/>
-                <w:color w:val="000000"/>
-              </w:rPr>
-              <w:t>&gt;</w:t>
-            </w:r>
-            <w:r>
-              <w:rPr>
-                <w:rFonts w:ascii="Consolas" w:eastAsia="Times New Roman" w:hAnsi="Consolas" w:cs="Consolas"/>
-                <w:noProof/>
-                <w:color w:val="000000"/>
-              </w:rPr>
-              <w:br/>
-              <w:t>&lt;</w:t>
-            </w:r>
-            <w:r>
-              <w:rPr>
-                <w:rFonts w:ascii="Consolas" w:eastAsia="Times New Roman" w:hAnsi="Consolas" w:cs="Consolas"/>
-                <w:b/>
-                <w:bCs/>
-                <w:noProof/>
-                <w:color w:val="000080"/>
-              </w:rPr>
-              <w:t xml:space="preserve">div </w:t>
-            </w:r>
-            <w:r>
-              <w:rPr>
-                <w:rFonts w:ascii="Consolas" w:eastAsia="Times New Roman" w:hAnsi="Consolas" w:cs="Consolas"/>
-                <w:b/>
-                <w:bCs/>
-                <w:noProof/>
-                <w:color w:val="0000FF"/>
-              </w:rPr>
-              <w:t>id=</w:t>
-            </w:r>
-            <w:r>
-              <w:rPr>
-                <w:rFonts w:ascii="Consolas" w:eastAsia="Times New Roman" w:hAnsi="Consolas" w:cs="Consolas"/>
-                <w:b/>
-                <w:bCs/>
-                <w:noProof/>
-                <w:color w:val="008000"/>
-              </w:rPr>
-              <w:t>"timer"</w:t>
-            </w:r>
-            <w:r>
-              <w:rPr>
-                <w:rFonts w:ascii="Consolas" w:eastAsia="Times New Roman" w:hAnsi="Consolas" w:cs="Consolas"/>
-                <w:noProof/>
-                <w:color w:val="000000"/>
-              </w:rPr>
-              <w:t>&gt;</w:t>
-            </w:r>
-            <w:r>
-              <w:rPr>
-                <w:rFonts w:ascii="Consolas" w:eastAsia="Times New Roman" w:hAnsi="Consolas" w:cs="Consolas"/>
-                <w:noProof/>
-                <w:color w:val="000000"/>
-              </w:rPr>
-              <w:br/>
-              <w:t xml:space="preserve">    &lt;</w:t>
-            </w:r>
-            <w:r>
-              <w:rPr>
-                <w:rFonts w:ascii="Consolas" w:eastAsia="Times New Roman" w:hAnsi="Consolas" w:cs="Consolas"/>
-                <w:b/>
-                <w:bCs/>
-                <w:noProof/>
-                <w:color w:val="000080"/>
-              </w:rPr>
-              <w:t xml:space="preserve">span </w:t>
-            </w:r>
-            <w:r>
-              <w:rPr>
-                <w:rFonts w:ascii="Consolas" w:eastAsia="Times New Roman" w:hAnsi="Consolas" w:cs="Consolas"/>
-                <w:b/>
-                <w:bCs/>
-                <w:noProof/>
-                <w:color w:val="0000FF"/>
-              </w:rPr>
-              <w:t>id=</w:t>
-            </w:r>
-            <w:r>
-              <w:rPr>
-                <w:rFonts w:ascii="Consolas" w:eastAsia="Times New Roman" w:hAnsi="Consolas" w:cs="Consolas"/>
-                <w:b/>
-                <w:bCs/>
-                <w:noProof/>
-                <w:color w:val="008000"/>
-              </w:rPr>
-              <w:t xml:space="preserve">"hours" </w:t>
-            </w:r>
-            <w:r>
-              <w:rPr>
-                <w:rFonts w:ascii="Consolas" w:eastAsia="Times New Roman" w:hAnsi="Consolas" w:cs="Consolas"/>
-                <w:b/>
-                <w:bCs/>
-                <w:noProof/>
-                <w:color w:val="0000FF"/>
-              </w:rPr>
-              <w:t>class=</w:t>
-            </w:r>
-            <w:r>
-              <w:rPr>
-                <w:rFonts w:ascii="Consolas" w:eastAsia="Times New Roman" w:hAnsi="Consolas" w:cs="Consolas"/>
-                <w:b/>
-                <w:bCs/>
-                <w:noProof/>
-                <w:color w:val="008000"/>
-              </w:rPr>
-              <w:t>"timer"</w:t>
-            </w:r>
-            <w:r>
-              <w:rPr>
-                <w:rFonts w:ascii="Consolas" w:eastAsia="Times New Roman" w:hAnsi="Consolas" w:cs="Consolas"/>
-                <w:noProof/>
-                <w:color w:val="000000"/>
-              </w:rPr>
-              <w:t>&gt;00&lt;/</w:t>
-            </w:r>
-            <w:r>
-              <w:rPr>
-                <w:rFonts w:ascii="Consolas" w:eastAsia="Times New Roman" w:hAnsi="Consolas" w:cs="Consolas"/>
-                <w:b/>
-                <w:bCs/>
-                <w:noProof/>
-                <w:color w:val="000080"/>
-              </w:rPr>
-              <w:t>span</w:t>
-            </w:r>
-            <w:r>
-              <w:rPr>
-                <w:rFonts w:ascii="Consolas" w:eastAsia="Times New Roman" w:hAnsi="Consolas" w:cs="Consolas"/>
-                <w:noProof/>
-                <w:color w:val="000000"/>
-              </w:rPr>
-              <w:t>&gt;:</w:t>
-            </w:r>
-            <w:r>
-              <w:rPr>
-                <w:rFonts w:ascii="Consolas" w:eastAsia="Times New Roman" w:hAnsi="Consolas" w:cs="Consolas"/>
-                <w:noProof/>
-                <w:color w:val="000000"/>
-              </w:rPr>
-              <w:br/>
-              <w:t xml:space="preserve">    &lt;</w:t>
-            </w:r>
-            <w:r>
-              <w:rPr>
-                <w:rFonts w:ascii="Consolas" w:eastAsia="Times New Roman" w:hAnsi="Consolas" w:cs="Consolas"/>
-                <w:b/>
-                <w:bCs/>
-                <w:noProof/>
-                <w:color w:val="000080"/>
-              </w:rPr>
-              <w:t xml:space="preserve">span </w:t>
-            </w:r>
-            <w:r>
-              <w:rPr>
-                <w:rFonts w:ascii="Consolas" w:eastAsia="Times New Roman" w:hAnsi="Consolas" w:cs="Consolas"/>
-                <w:b/>
-                <w:bCs/>
-                <w:noProof/>
-                <w:color w:val="0000FF"/>
-              </w:rPr>
-              <w:t>id=</w:t>
-            </w:r>
-            <w:r>
-              <w:rPr>
-                <w:rFonts w:ascii="Consolas" w:eastAsia="Times New Roman" w:hAnsi="Consolas" w:cs="Consolas"/>
-                <w:b/>
-                <w:bCs/>
-                <w:noProof/>
-                <w:color w:val="008000"/>
-              </w:rPr>
-              <w:t xml:space="preserve">"minutes" </w:t>
-            </w:r>
-            <w:r>
-              <w:rPr>
-                <w:rFonts w:ascii="Consolas" w:eastAsia="Times New Roman" w:hAnsi="Consolas" w:cs="Consolas"/>
-                <w:b/>
-                <w:bCs/>
-                <w:noProof/>
-                <w:color w:val="0000FF"/>
-              </w:rPr>
-              <w:t>class=</w:t>
-            </w:r>
-            <w:r>
-              <w:rPr>
-                <w:rFonts w:ascii="Consolas" w:eastAsia="Times New Roman" w:hAnsi="Consolas" w:cs="Consolas"/>
-                <w:b/>
-                <w:bCs/>
-                <w:noProof/>
-                <w:color w:val="008000"/>
-              </w:rPr>
-              <w:t>"timer"</w:t>
-            </w:r>
-            <w:r>
-              <w:rPr>
-                <w:rFonts w:ascii="Consolas" w:eastAsia="Times New Roman" w:hAnsi="Consolas" w:cs="Consolas"/>
-                <w:noProof/>
-                <w:color w:val="000000"/>
-              </w:rPr>
-              <w:t>&gt;00&lt;/</w:t>
-            </w:r>
-            <w:r>
-              <w:rPr>
-                <w:rFonts w:ascii="Consolas" w:eastAsia="Times New Roman" w:hAnsi="Consolas" w:cs="Consolas"/>
-                <w:b/>
-                <w:bCs/>
-                <w:noProof/>
-                <w:color w:val="000080"/>
-              </w:rPr>
-              <w:t>span</w:t>
-            </w:r>
-            <w:r>
-              <w:rPr>
-                <w:rFonts w:ascii="Consolas" w:eastAsia="Times New Roman" w:hAnsi="Consolas" w:cs="Consolas"/>
-                <w:noProof/>
-                <w:color w:val="000000"/>
-              </w:rPr>
-              <w:t>&gt;:</w:t>
-            </w:r>
-            <w:r>
-              <w:rPr>
-                <w:rFonts w:ascii="Consolas" w:eastAsia="Times New Roman" w:hAnsi="Consolas" w:cs="Consolas"/>
-                <w:noProof/>
-                <w:color w:val="000000"/>
-              </w:rPr>
-              <w:br/>
-              <w:t xml:space="preserve">    &lt;</w:t>
-            </w:r>
-            <w:r>
-              <w:rPr>
-                <w:rFonts w:ascii="Consolas" w:eastAsia="Times New Roman" w:hAnsi="Consolas" w:cs="Consolas"/>
-                <w:b/>
-                <w:bCs/>
-                <w:noProof/>
-                <w:color w:val="000080"/>
-              </w:rPr>
-              <w:t xml:space="preserve">span </w:t>
-            </w:r>
-            <w:r>
-              <w:rPr>
-                <w:rFonts w:ascii="Consolas" w:eastAsia="Times New Roman" w:hAnsi="Consolas" w:cs="Consolas"/>
-                <w:b/>
-                <w:bCs/>
-                <w:noProof/>
-                <w:color w:val="0000FF"/>
-              </w:rPr>
-              <w:t>id=</w:t>
-            </w:r>
-            <w:r>
-              <w:rPr>
-                <w:rFonts w:ascii="Consolas" w:eastAsia="Times New Roman" w:hAnsi="Consolas" w:cs="Consolas"/>
-                <w:b/>
-                <w:bCs/>
-                <w:noProof/>
-                <w:color w:val="008000"/>
-              </w:rPr>
-              <w:t xml:space="preserve">"seconds" </w:t>
-            </w:r>
-            <w:r>
-              <w:rPr>
-                <w:rFonts w:ascii="Consolas" w:eastAsia="Times New Roman" w:hAnsi="Consolas" w:cs="Consolas"/>
-                <w:b/>
-                <w:bCs/>
-                <w:noProof/>
-                <w:color w:val="0000FF"/>
-              </w:rPr>
-              <w:t>class=</w:t>
-            </w:r>
-            <w:r>
-              <w:rPr>
-                <w:rFonts w:ascii="Consolas" w:eastAsia="Times New Roman" w:hAnsi="Consolas" w:cs="Consolas"/>
-                <w:b/>
-                <w:bCs/>
-                <w:noProof/>
-                <w:color w:val="008000"/>
-              </w:rPr>
-              <w:t>"timer"</w:t>
-            </w:r>
-            <w:r>
-              <w:rPr>
-                <w:rFonts w:ascii="Consolas" w:eastAsia="Times New Roman" w:hAnsi="Consolas" w:cs="Consolas"/>
-                <w:noProof/>
-                <w:color w:val="000000"/>
-              </w:rPr>
-              <w:t>&gt;00&lt;/</w:t>
-            </w:r>
-            <w:r>
-              <w:rPr>
-                <w:rFonts w:ascii="Consolas" w:eastAsia="Times New Roman" w:hAnsi="Consolas" w:cs="Consolas"/>
-                <w:b/>
-                <w:bCs/>
-                <w:noProof/>
-                <w:color w:val="000080"/>
-              </w:rPr>
-              <w:t>span</w:t>
-            </w:r>
-            <w:r>
-              <w:rPr>
-                <w:rFonts w:ascii="Consolas" w:eastAsia="Times New Roman" w:hAnsi="Consolas" w:cs="Consolas"/>
-                <w:noProof/>
-                <w:color w:val="000000"/>
-              </w:rPr>
-              <w:t>&gt;</w:t>
-            </w:r>
-            <w:r>
-              <w:rPr>
-                <w:rFonts w:ascii="Consolas" w:eastAsia="Times New Roman" w:hAnsi="Consolas" w:cs="Consolas"/>
-                <w:noProof/>
-                <w:color w:val="000000"/>
-              </w:rPr>
-              <w:br/>
-              <w:t xml:space="preserve">    &lt;</w:t>
-            </w:r>
-            <w:r>
-              <w:rPr>
-                <w:rFonts w:ascii="Consolas" w:eastAsia="Times New Roman" w:hAnsi="Consolas" w:cs="Consolas"/>
-                <w:b/>
-                <w:bCs/>
-                <w:noProof/>
-                <w:color w:val="000080"/>
-              </w:rPr>
-              <w:t xml:space="preserve">button </w:t>
-            </w:r>
-            <w:r>
-              <w:rPr>
-                <w:rFonts w:ascii="Consolas" w:eastAsia="Times New Roman" w:hAnsi="Consolas" w:cs="Consolas"/>
-                <w:b/>
-                <w:bCs/>
-                <w:noProof/>
-                <w:color w:val="0000FF"/>
-              </w:rPr>
-              <w:t>id=</w:t>
-            </w:r>
-            <w:r>
-              <w:rPr>
-                <w:rFonts w:ascii="Consolas" w:eastAsia="Times New Roman" w:hAnsi="Consolas" w:cs="Consolas"/>
-                <w:b/>
-                <w:bCs/>
-                <w:noProof/>
-                <w:color w:val="008000"/>
-              </w:rPr>
-              <w:t>"start-timer"</w:t>
-            </w:r>
-            <w:r>
-              <w:rPr>
-                <w:rFonts w:ascii="Consolas" w:eastAsia="Times New Roman" w:hAnsi="Consolas" w:cs="Consolas"/>
-                <w:noProof/>
-                <w:color w:val="000000"/>
-              </w:rPr>
-              <w:t>&gt;Start&lt;/</w:t>
-            </w:r>
-            <w:r>
-              <w:rPr>
-                <w:rFonts w:ascii="Consolas" w:eastAsia="Times New Roman" w:hAnsi="Consolas" w:cs="Consolas"/>
-                <w:b/>
-                <w:bCs/>
-                <w:noProof/>
-                <w:color w:val="000080"/>
-              </w:rPr>
-              <w:t>button</w:t>
-            </w:r>
-            <w:r>
-              <w:rPr>
-                <w:rFonts w:ascii="Consolas" w:eastAsia="Times New Roman" w:hAnsi="Consolas" w:cs="Consolas"/>
-                <w:noProof/>
-                <w:color w:val="000000"/>
-              </w:rPr>
-              <w:t>&gt;</w:t>
-            </w:r>
-            <w:r>
-              <w:rPr>
-                <w:rFonts w:ascii="Consolas" w:eastAsia="Times New Roman" w:hAnsi="Consolas" w:cs="Consolas"/>
-                <w:noProof/>
-                <w:color w:val="000000"/>
-              </w:rPr>
-              <w:br/>
-              <w:t xml:space="preserve">    &lt;</w:t>
-            </w:r>
-            <w:r>
-              <w:rPr>
-                <w:rFonts w:ascii="Consolas" w:eastAsia="Times New Roman" w:hAnsi="Consolas" w:cs="Consolas"/>
-                <w:b/>
-                <w:bCs/>
-                <w:noProof/>
-                <w:color w:val="000080"/>
-              </w:rPr>
-              <w:t xml:space="preserve">button </w:t>
-            </w:r>
-            <w:r>
-              <w:rPr>
-                <w:rFonts w:ascii="Consolas" w:eastAsia="Times New Roman" w:hAnsi="Consolas" w:cs="Consolas"/>
-                <w:b/>
-                <w:bCs/>
-                <w:noProof/>
-                <w:color w:val="0000FF"/>
-              </w:rPr>
-              <w:t>id=</w:t>
-            </w:r>
-            <w:r>
-              <w:rPr>
-                <w:rFonts w:ascii="Consolas" w:eastAsia="Times New Roman" w:hAnsi="Consolas" w:cs="Consolas"/>
-                <w:b/>
-                <w:bCs/>
-                <w:noProof/>
-                <w:color w:val="008000"/>
-              </w:rPr>
-              <w:t>"stop-timer"</w:t>
-            </w:r>
-            <w:r>
-              <w:rPr>
-                <w:rFonts w:ascii="Consolas" w:eastAsia="Times New Roman" w:hAnsi="Consolas" w:cs="Consolas"/>
-                <w:noProof/>
-                <w:color w:val="000000"/>
-              </w:rPr>
-              <w:t>&gt;Stop&lt;/</w:t>
-            </w:r>
-            <w:r>
-              <w:rPr>
-                <w:rFonts w:ascii="Consolas" w:eastAsia="Times New Roman" w:hAnsi="Consolas" w:cs="Consolas"/>
-                <w:b/>
-                <w:bCs/>
-                <w:noProof/>
-                <w:color w:val="000080"/>
-              </w:rPr>
-              <w:t>button</w:t>
-            </w:r>
-            <w:r>
-              <w:rPr>
-                <w:rFonts w:ascii="Consolas" w:eastAsia="Times New Roman" w:hAnsi="Consolas" w:cs="Consolas"/>
-                <w:noProof/>
-                <w:color w:val="000000"/>
-              </w:rPr>
-              <w:t>&gt;</w:t>
-            </w:r>
-            <w:r>
-              <w:rPr>
-                <w:rFonts w:ascii="Consolas" w:eastAsia="Times New Roman" w:hAnsi="Consolas" w:cs="Consolas"/>
-                <w:noProof/>
-                <w:color w:val="000000"/>
-              </w:rPr>
-              <w:br/>
-              <w:t>&lt;/</w:t>
-            </w:r>
-            <w:r>
-              <w:rPr>
-                <w:rFonts w:ascii="Consolas" w:eastAsia="Times New Roman" w:hAnsi="Consolas" w:cs="Consolas"/>
-                <w:b/>
-                <w:bCs/>
-                <w:noProof/>
-                <w:color w:val="000080"/>
-              </w:rPr>
-              <w:t>div</w:t>
-            </w:r>
-            <w:r>
-              <w:rPr>
-                <w:rFonts w:ascii="Consolas" w:eastAsia="Times New Roman" w:hAnsi="Consolas" w:cs="Consolas"/>
-                <w:noProof/>
-                <w:color w:val="000000"/>
-              </w:rPr>
-              <w:t>&gt;</w:t>
-            </w:r>
-            <w:r>
-              <w:rPr>
-                <w:rFonts w:ascii="Consolas" w:eastAsia="Times New Roman" w:hAnsi="Consolas" w:cs="Consolas"/>
-                <w:noProof/>
-                <w:color w:val="000000"/>
-              </w:rPr>
-              <w:br/>
-              <w:t>&lt;</w:t>
-            </w:r>
-            <w:r>
-              <w:rPr>
-                <w:rFonts w:ascii="Consolas" w:eastAsia="Times New Roman" w:hAnsi="Consolas" w:cs="Consolas"/>
-                <w:b/>
-                <w:bCs/>
-                <w:noProof/>
-                <w:color w:val="000080"/>
-              </w:rPr>
-              <w:t xml:space="preserve">script </w:t>
-            </w:r>
-            <w:r>
-              <w:rPr>
-                <w:rFonts w:ascii="Consolas" w:eastAsia="Times New Roman" w:hAnsi="Consolas" w:cs="Consolas"/>
-                <w:b/>
-                <w:bCs/>
-                <w:noProof/>
-                <w:color w:val="0000FF"/>
-              </w:rPr>
-              <w:t>src=</w:t>
-            </w:r>
-            <w:r>
-              <w:rPr>
-                <w:rFonts w:ascii="Consolas" w:eastAsia="Times New Roman" w:hAnsi="Consolas" w:cs="Consolas"/>
-                <w:b/>
-                <w:bCs/>
-                <w:noProof/>
-                <w:color w:val="008000"/>
-              </w:rPr>
-              <w:t>"timer.js"</w:t>
-            </w:r>
-            <w:r>
-              <w:rPr>
-                <w:rFonts w:ascii="Consolas" w:eastAsia="Times New Roman" w:hAnsi="Consolas" w:cs="Consolas"/>
-                <w:noProof/>
-                <w:color w:val="000000"/>
-              </w:rPr>
-              <w:t>&gt;&lt;/</w:t>
-            </w:r>
-            <w:r>
-              <w:rPr>
-                <w:rFonts w:ascii="Consolas" w:eastAsia="Times New Roman" w:hAnsi="Consolas" w:cs="Consolas"/>
-                <w:b/>
-                <w:bCs/>
-                <w:noProof/>
-                <w:color w:val="000080"/>
-              </w:rPr>
-              <w:t>script</w:t>
-            </w:r>
-            <w:r>
-              <w:rPr>
-                <w:rFonts w:ascii="Consolas" w:eastAsia="Times New Roman" w:hAnsi="Consolas" w:cs="Consolas"/>
-                <w:noProof/>
-                <w:color w:val="000000"/>
-              </w:rPr>
-              <w:t>&gt;</w:t>
-            </w:r>
-            <w:r>
-              <w:rPr>
-                <w:rFonts w:ascii="Consolas" w:eastAsia="Times New Roman" w:hAnsi="Consolas" w:cs="Consolas"/>
-                <w:noProof/>
-                <w:color w:val="000000"/>
-              </w:rPr>
-              <w:br/>
-              <w:t>&lt;</w:t>
-            </w:r>
-            <w:r>
-              <w:rPr>
-                <w:rFonts w:ascii="Consolas" w:eastAsia="Times New Roman" w:hAnsi="Consolas" w:cs="Consolas"/>
-                <w:b/>
-                <w:bCs/>
-                <w:noProof/>
-                <w:color w:val="000080"/>
-              </w:rPr>
-              <w:t>script</w:t>
-            </w:r>
-            <w:r>
-              <w:rPr>
-                <w:rFonts w:ascii="Consolas" w:eastAsia="Times New Roman" w:hAnsi="Consolas" w:cs="Consolas"/>
-                <w:noProof/>
-                <w:color w:val="000000"/>
-              </w:rPr>
-              <w:t>&gt;</w:t>
-            </w:r>
-            <w:r>
-              <w:rPr>
-                <w:rFonts w:ascii="Consolas" w:eastAsia="Times New Roman" w:hAnsi="Consolas" w:cs="Consolas"/>
-                <w:noProof/>
-                <w:color w:val="000000"/>
-              </w:rPr>
-              <w:br/>
-              <w:t xml:space="preserve">    </w:t>
-            </w:r>
-            <w:r>
-              <w:rPr>
-                <w:rFonts w:ascii="Consolas" w:eastAsia="Times New Roman" w:hAnsi="Consolas" w:cs="Consolas"/>
-                <w:b/>
-                <w:bCs/>
-                <w:noProof/>
-                <w:color w:val="660E7A"/>
-              </w:rPr>
-              <w:t>window</w:t>
-            </w:r>
-            <w:r>
-              <w:rPr>
-                <w:rFonts w:ascii="Consolas" w:eastAsia="Times New Roman" w:hAnsi="Consolas" w:cs="Consolas"/>
-                <w:noProof/>
-                <w:color w:val="000000"/>
-              </w:rPr>
-              <w:t>.</w:t>
-            </w:r>
-            <w:r>
-              <w:rPr>
-                <w:rFonts w:ascii="Consolas" w:eastAsia="Times New Roman" w:hAnsi="Consolas" w:cs="Consolas"/>
-                <w:noProof/>
-                <w:color w:val="7A7A43"/>
-              </w:rPr>
-              <w:t>onload</w:t>
-            </w:r>
-            <w:r>
-              <w:rPr>
-                <w:rFonts w:ascii="Consolas" w:eastAsia="Times New Roman" w:hAnsi="Consolas" w:cs="Consolas"/>
-                <w:noProof/>
-                <w:color w:val="000000"/>
-              </w:rPr>
-              <w:t>=</w:t>
-            </w:r>
-            <w:r>
-              <w:rPr>
-                <w:rFonts w:ascii="Consolas" w:eastAsia="Times New Roman" w:hAnsi="Consolas" w:cs="Consolas"/>
-                <w:b/>
-                <w:bCs/>
-                <w:noProof/>
-                <w:color w:val="000080"/>
-              </w:rPr>
-              <w:t>function</w:t>
-            </w:r>
-            <w:r>
-              <w:rPr>
-                <w:rFonts w:ascii="Consolas" w:eastAsia="Times New Roman" w:hAnsi="Consolas" w:cs="Consolas"/>
-                <w:noProof/>
-                <w:color w:val="000000"/>
-              </w:rPr>
-              <w:t>(){</w:t>
-            </w:r>
-            <w:r>
-              <w:rPr>
-                <w:rFonts w:ascii="Consolas" w:eastAsia="Times New Roman" w:hAnsi="Consolas" w:cs="Consolas"/>
-                <w:noProof/>
-                <w:color w:val="000000"/>
-              </w:rPr>
-              <w:br/>
-              <w:t xml:space="preserve">        </w:t>
-            </w:r>
-            <w:r>
-              <w:rPr>
-                <w:rFonts w:ascii="Consolas" w:eastAsia="Times New Roman" w:hAnsi="Consolas" w:cs="Consolas"/>
-                <w:i/>
-                <w:iCs/>
-                <w:noProof/>
-                <w:color w:val="000000"/>
-              </w:rPr>
-              <w:t>timer</w:t>
-            </w:r>
-            <w:r>
-              <w:rPr>
-                <w:rFonts w:ascii="Consolas" w:eastAsia="Times New Roman" w:hAnsi="Consolas" w:cs="Consolas"/>
-                <w:noProof/>
-                <w:color w:val="000000"/>
-              </w:rPr>
-              <w:t>();</w:t>
-            </w:r>
-            <w:r>
-              <w:rPr>
-                <w:rFonts w:ascii="Consolas" w:eastAsia="Times New Roman" w:hAnsi="Consolas" w:cs="Consolas"/>
-                <w:noProof/>
-                <w:color w:val="000000"/>
-              </w:rPr>
-              <w:br/>
-              <w:t xml:space="preserve">    }</w:t>
-            </w:r>
-            <w:r>
-              <w:rPr>
-                <w:rFonts w:ascii="Consolas" w:eastAsia="Times New Roman" w:hAnsi="Consolas" w:cs="Consolas"/>
-                <w:noProof/>
-                <w:color w:val="000000"/>
-              </w:rPr>
-              <w:br/>
-              <w:t>&lt;/</w:t>
-            </w:r>
-            <w:r>
-              <w:rPr>
-                <w:rFonts w:ascii="Consolas" w:eastAsia="Times New Roman" w:hAnsi="Consolas" w:cs="Consolas"/>
-                <w:b/>
-                <w:bCs/>
-                <w:noProof/>
-                <w:color w:val="000080"/>
-              </w:rPr>
-              <w:t>script</w:t>
-            </w:r>
-            <w:r>
-              <w:rPr>
-                <w:rFonts w:ascii="Consolas" w:eastAsia="Times New Roman" w:hAnsi="Consolas" w:cs="Consolas"/>
-                <w:noProof/>
-                <w:color w:val="000000"/>
-              </w:rPr>
-              <w:t>&gt;</w:t>
-            </w:r>
-            <w:r>
-              <w:rPr>
-                <w:rFonts w:ascii="Consolas" w:eastAsia="Times New Roman" w:hAnsi="Consolas" w:cs="Consolas"/>
-                <w:noProof/>
-                <w:color w:val="000000"/>
-              </w:rPr>
-              <w:br/>
-              <w:t>&lt;/</w:t>
-            </w:r>
-            <w:r>
-              <w:rPr>
-                <w:rFonts w:ascii="Consolas" w:eastAsia="Times New Roman" w:hAnsi="Consolas" w:cs="Consolas"/>
-                <w:b/>
-                <w:bCs/>
-                <w:noProof/>
-                <w:color w:val="000080"/>
-              </w:rPr>
-              <w:t>body</w:t>
-            </w:r>
-            <w:r>
-              <w:rPr>
-                <w:rFonts w:ascii="Consolas" w:eastAsia="Times New Roman" w:hAnsi="Consolas" w:cs="Consolas"/>
-                <w:noProof/>
-                <w:color w:val="000000"/>
-              </w:rPr>
-              <w:t>&gt;</w:t>
-            </w:r>
-            <w:r>
-              <w:rPr>
-                <w:rFonts w:ascii="Consolas" w:eastAsia="Times New Roman" w:hAnsi="Consolas" w:cs="Consolas"/>
-                <w:noProof/>
-                <w:color w:val="000000"/>
-              </w:rPr>
-              <w:br/>
-              <w:t>&lt;/</w:t>
-            </w:r>
-            <w:r>
-              <w:rPr>
-                <w:rFonts w:ascii="Consolas" w:eastAsia="Times New Roman" w:hAnsi="Consolas" w:cs="Consolas"/>
-                <w:b/>
-                <w:bCs/>
-                <w:noProof/>
-                <w:color w:val="000080"/>
-              </w:rPr>
-              <w:t>html</w:t>
             </w:r>
             <w:r>
               <w:rPr>
@@ -3442,7 +3006,16 @@
     </w:tbl>
     <w:p>
       <w:r>
-        <w:t>Submit in the judge the JS code (implementation) of the above function. It may hold other functions in its body.</w:t>
+        <w:t xml:space="preserve">Submit in the judge the </w:t>
+      </w:r>
+      <w:r>
+        <w:rPr>
+          <w:b/>
+        </w:rPr>
+        <w:t>JS</w:t>
+      </w:r>
+      <w:r>
+        <w:t xml:space="preserve"> code (implementation) of the above function. It may hold other functions in its body.</w:t>
       </w:r>
     </w:p>
     <w:p>
@@ -3473,13 +3046,72 @@
     </w:p>
     <w:p>
       <w:pPr>
-        <w:pStyle w:val="Heading3"/>
-      </w:pPr>
-      <w:r>
-        <w:t>Hints</w:t>
-      </w:r>
+        <w:pStyle w:val="ListParagraph"/>
+      </w:pPr>
     </w:p>
     <w:p>
+      <w:pPr>
+        <w:pStyle w:val="Heading3"/>
+      </w:pPr>
+      <w:r>
+        <w:t>Screenshots</w:t>
+      </w:r>
+    </w:p>
+    <w:p>
+      <w:pPr>
+        <w:jc w:val="center"/>
+      </w:pPr>
+      <w:r>
+        <w:rPr>
+          <w:noProof/>
+        </w:rPr>
+        <w:drawing>
+          <wp:inline distT="0" distB="0" distL="0" distR="0" wp14:anchorId="79A98C68" wp14:editId="4D048398">
+            <wp:extent cx="4644683" cy="1966925"/>
+            <wp:effectExtent l="0" t="0" r="3810" b="0"/>
+            <wp:docPr id="22" name="Picture 22"/>
+            <wp:cNvGraphicFramePr>
+              <a:graphicFrameLocks xmlns:a="http://schemas.openxmlformats.org/drawingml/2006/main" noChangeAspect="1"/>
+            </wp:cNvGraphicFramePr>
+            <a:graphic xmlns:a="http://schemas.openxmlformats.org/drawingml/2006/main">
+              <a:graphicData uri="http://schemas.openxmlformats.org/drawingml/2006/picture">
+                <pic:pic xmlns:pic="http://schemas.openxmlformats.org/drawingml/2006/picture">
+                  <pic:nvPicPr>
+                    <pic:cNvPr id="1" name=""/>
+                    <pic:cNvPicPr/>
+                  </pic:nvPicPr>
+                  <pic:blipFill>
+                    <a:blip r:embed="rId16"/>
+                    <a:stretch>
+                      <a:fillRect/>
+                    </a:stretch>
+                  </pic:blipFill>
+                  <pic:spPr>
+                    <a:xfrm>
+                      <a:off x="0" y="0"/>
+                      <a:ext cx="4656565" cy="1971957"/>
+                    </a:xfrm>
+                    <a:prstGeom prst="rect">
+                      <a:avLst/>
+                    </a:prstGeom>
+                  </pic:spPr>
+                </pic:pic>
+              </a:graphicData>
+            </a:graphic>
+          </wp:inline>
+        </w:drawing>
+      </w:r>
+    </w:p>
+    <w:p>
+      <w:pPr>
+        <w:pStyle w:val="Heading3"/>
+      </w:pPr>
+      <w:r>
+        <w:lastRenderedPageBreak/>
+        <w:t>Hints</w:t>
+      </w:r>
+    </w:p>
+    <w:p>
       <w:r>
         <w:t xml:space="preserve">Note the spans have unique </w:t>
       </w:r>
@@ -3517,7 +3149,6 @@
         <w:rPr>
           <w:noProof/>
         </w:rPr>
-        <w:lastRenderedPageBreak/>
         <w:drawing>
           <wp:inline distT="0" distB="0" distL="0" distR="0" wp14:anchorId="4FEB49C9" wp14:editId="107A886D">
             <wp:extent cx="4546121" cy="1466252"/>
@@ -3536,7 +3167,7 @@
                     </pic:cNvPicPr>
                   </pic:nvPicPr>
                   <pic:blipFill>
-                    <a:blip r:embed="rId15">
+                    <a:blip r:embed="rId17">
                       <a:extLst>
                         <a:ext uri="{28A0092B-C50C-407E-A947-70E740481C1C}">
                           <a14:useLocalDpi xmlns:a14="http://schemas.microsoft.com/office/drawing/2010/main" val="0"/>
@@ -3618,7 +3249,7 @@
                     </pic:cNvPicPr>
                   </pic:nvPicPr>
                   <pic:blipFill>
-                    <a:blip r:embed="rId16">
+                    <a:blip r:embed="rId18">
                       <a:extLst>
                         <a:ext uri="{28A0092B-C50C-407E-A947-70E740481C1C}">
                           <a14:useLocalDpi xmlns:a14="http://schemas.microsoft.com/office/drawing/2010/main" val="0"/>
@@ -3805,15 +3436,6 @@
     <w:p>
       <w:pPr>
         <w:pStyle w:val="Heading2"/>
-        <w:numPr>
-          <w:ilvl w:val="0"/>
-          <w:numId w:val="0"/>
-        </w:numPr>
-      </w:pPr>
-    </w:p>
-    <w:p>
-      <w:pPr>
-        <w:pStyle w:val="Heading2"/>
         <w:ind w:left="357" w:hanging="357"/>
       </w:pPr>
       <w:r>
@@ -4115,6 +3737,7 @@
         <w:rPr>
           <w:noProof/>
         </w:rPr>
+        <w:lastRenderedPageBreak/>
         <w:t>If the "</w:t>
       </w:r>
       <w:r>
@@ -4266,7 +3889,6 @@
         <w:spacing w:before="0" w:after="200"/>
       </w:pPr>
       <w:r>
-        <w:lastRenderedPageBreak/>
         <w:t xml:space="preserve">The </w:t>
       </w:r>
       <w:r>
@@ -4538,115 +4160,6 @@
             <wp:extent cx="4957971" cy="3498850"/>
             <wp:effectExtent l="0" t="0" r="0" b="6350"/>
             <wp:docPr id="17" name="Picture 17"/>
-            <wp:cNvGraphicFramePr>
-              <a:graphicFrameLocks xmlns:a="http://schemas.openxmlformats.org/drawingml/2006/main" noChangeAspect="1"/>
-            </wp:cNvGraphicFramePr>
-            <a:graphic xmlns:a="http://schemas.openxmlformats.org/drawingml/2006/main">
-              <a:graphicData uri="http://schemas.openxmlformats.org/drawingml/2006/picture">
-                <pic:pic xmlns:pic="http://schemas.openxmlformats.org/drawingml/2006/picture">
-                  <pic:nvPicPr>
-                    <pic:cNvPr id="1" name=""/>
-                    <pic:cNvPicPr/>
-                  </pic:nvPicPr>
-                  <pic:blipFill>
-                    <a:blip r:embed="rId17"/>
-                    <a:stretch>
-                      <a:fillRect/>
-                    </a:stretch>
-                  </pic:blipFill>
-                  <pic:spPr>
-                    <a:xfrm>
-                      <a:off x="0" y="0"/>
-                      <a:ext cx="4968570" cy="3506330"/>
-                    </a:xfrm>
-                    <a:prstGeom prst="rect">
-                      <a:avLst/>
-                    </a:prstGeom>
-                  </pic:spPr>
-                </pic:pic>
-              </a:graphicData>
-            </a:graphic>
-          </wp:inline>
-        </w:drawing>
-      </w:r>
-    </w:p>
-    <w:p>
-      <w:pPr>
-        <w:jc w:val="center"/>
-        <w:rPr>
-          <w:b/>
-          <w:lang w:val="en-GB"/>
-        </w:rPr>
-      </w:pPr>
-      <w:r>
-        <w:rPr>
-          <w:noProof/>
-        </w:rPr>
-        <w:lastRenderedPageBreak/>
-        <w:drawing>
-          <wp:inline distT="0" distB="0" distL="0" distR="0" wp14:anchorId="21B7314C" wp14:editId="412DB99F">
-            <wp:extent cx="3883352" cy="3472873"/>
-            <wp:effectExtent l="0" t="0" r="3175" b="0"/>
-            <wp:docPr id="20" name="Picture 20"/>
-            <wp:cNvGraphicFramePr>
-              <a:graphicFrameLocks xmlns:a="http://schemas.openxmlformats.org/drawingml/2006/main" noChangeAspect="1"/>
-            </wp:cNvGraphicFramePr>
-            <a:graphic xmlns:a="http://schemas.openxmlformats.org/drawingml/2006/main">
-              <a:graphicData uri="http://schemas.openxmlformats.org/drawingml/2006/picture">
-                <pic:pic xmlns:pic="http://schemas.openxmlformats.org/drawingml/2006/picture">
-                  <pic:nvPicPr>
-                    <pic:cNvPr id="1" name=""/>
-                    <pic:cNvPicPr/>
-                  </pic:nvPicPr>
-                  <pic:blipFill>
-                    <a:blip r:embed="rId18"/>
-                    <a:stretch>
-                      <a:fillRect/>
-                    </a:stretch>
-                  </pic:blipFill>
-                  <pic:spPr>
-                    <a:xfrm>
-                      <a:off x="0" y="0"/>
-                      <a:ext cx="3921663" cy="3507135"/>
-                    </a:xfrm>
-                    <a:prstGeom prst="rect">
-                      <a:avLst/>
-                    </a:prstGeom>
-                  </pic:spPr>
-                </pic:pic>
-              </a:graphicData>
-            </a:graphic>
-          </wp:inline>
-        </w:drawing>
-      </w:r>
-    </w:p>
-    <w:p>
-      <w:pPr>
-        <w:spacing w:before="0" w:after="200"/>
-        <w:rPr>
-          <w:b/>
-          <w:lang w:val="en-GB"/>
-        </w:rPr>
-      </w:pPr>
-    </w:p>
-    <w:p>
-      <w:pPr>
-        <w:spacing w:before="0" w:after="200"/>
-        <w:jc w:val="center"/>
-        <w:rPr>
-          <w:b/>
-          <w:lang w:val="en-GB"/>
-        </w:rPr>
-      </w:pPr>
-      <w:r>
-        <w:rPr>
-          <w:noProof/>
-        </w:rPr>
-        <w:drawing>
-          <wp:inline distT="0" distB="0" distL="0" distR="0" wp14:anchorId="57FC6BEC" wp14:editId="31C50E69">
-            <wp:extent cx="3952798" cy="3295577"/>
-            <wp:effectExtent l="0" t="0" r="0" b="635"/>
-            <wp:docPr id="21" name="Picture 21"/>
             <wp:cNvGraphicFramePr>
               <a:graphicFrameLocks xmlns:a="http://schemas.openxmlformats.org/drawingml/2006/main" noChangeAspect="1"/>
             </wp:cNvGraphicFramePr>
@@ -4666,6 +4179,115 @@
                   <pic:spPr>
                     <a:xfrm>
                       <a:off x="0" y="0"/>
+                      <a:ext cx="4968570" cy="3506330"/>
+                    </a:xfrm>
+                    <a:prstGeom prst="rect">
+                      <a:avLst/>
+                    </a:prstGeom>
+                  </pic:spPr>
+                </pic:pic>
+              </a:graphicData>
+            </a:graphic>
+          </wp:inline>
+        </w:drawing>
+      </w:r>
+    </w:p>
+    <w:p>
+      <w:pPr>
+        <w:jc w:val="center"/>
+        <w:rPr>
+          <w:b/>
+          <w:lang w:val="en-GB"/>
+        </w:rPr>
+      </w:pPr>
+      <w:r>
+        <w:rPr>
+          <w:noProof/>
+        </w:rPr>
+        <w:lastRenderedPageBreak/>
+        <w:drawing>
+          <wp:inline distT="0" distB="0" distL="0" distR="0" wp14:anchorId="21B7314C" wp14:editId="412DB99F">
+            <wp:extent cx="3883352" cy="3472873"/>
+            <wp:effectExtent l="0" t="0" r="3175" b="0"/>
+            <wp:docPr id="20" name="Picture 20"/>
+            <wp:cNvGraphicFramePr>
+              <a:graphicFrameLocks xmlns:a="http://schemas.openxmlformats.org/drawingml/2006/main" noChangeAspect="1"/>
+            </wp:cNvGraphicFramePr>
+            <a:graphic xmlns:a="http://schemas.openxmlformats.org/drawingml/2006/main">
+              <a:graphicData uri="http://schemas.openxmlformats.org/drawingml/2006/picture">
+                <pic:pic xmlns:pic="http://schemas.openxmlformats.org/drawingml/2006/picture">
+                  <pic:nvPicPr>
+                    <pic:cNvPr id="1" name=""/>
+                    <pic:cNvPicPr/>
+                  </pic:nvPicPr>
+                  <pic:blipFill>
+                    <a:blip r:embed="rId20"/>
+                    <a:stretch>
+                      <a:fillRect/>
+                    </a:stretch>
+                  </pic:blipFill>
+                  <pic:spPr>
+                    <a:xfrm>
+                      <a:off x="0" y="0"/>
+                      <a:ext cx="3921663" cy="3507135"/>
+                    </a:xfrm>
+                    <a:prstGeom prst="rect">
+                      <a:avLst/>
+                    </a:prstGeom>
+                  </pic:spPr>
+                </pic:pic>
+              </a:graphicData>
+            </a:graphic>
+          </wp:inline>
+        </w:drawing>
+      </w:r>
+    </w:p>
+    <w:p>
+      <w:pPr>
+        <w:spacing w:before="0" w:after="200"/>
+        <w:rPr>
+          <w:b/>
+          <w:lang w:val="en-GB"/>
+        </w:rPr>
+      </w:pPr>
+    </w:p>
+    <w:p>
+      <w:pPr>
+        <w:spacing w:before="0" w:after="200"/>
+        <w:jc w:val="center"/>
+        <w:rPr>
+          <w:b/>
+          <w:lang w:val="en-GB"/>
+        </w:rPr>
+      </w:pPr>
+      <w:r>
+        <w:rPr>
+          <w:noProof/>
+        </w:rPr>
+        <w:drawing>
+          <wp:inline distT="0" distB="0" distL="0" distR="0" wp14:anchorId="57FC6BEC" wp14:editId="31C50E69">
+            <wp:extent cx="3952798" cy="3295577"/>
+            <wp:effectExtent l="0" t="0" r="0" b="635"/>
+            <wp:docPr id="21" name="Picture 21"/>
+            <wp:cNvGraphicFramePr>
+              <a:graphicFrameLocks xmlns:a="http://schemas.openxmlformats.org/drawingml/2006/main" noChangeAspect="1"/>
+            </wp:cNvGraphicFramePr>
+            <a:graphic xmlns:a="http://schemas.openxmlformats.org/drawingml/2006/main">
+              <a:graphicData uri="http://schemas.openxmlformats.org/drawingml/2006/picture">
+                <pic:pic xmlns:pic="http://schemas.openxmlformats.org/drawingml/2006/picture">
+                  <pic:nvPicPr>
+                    <pic:cNvPr id="1" name=""/>
+                    <pic:cNvPicPr/>
+                  </pic:nvPicPr>
+                  <pic:blipFill>
+                    <a:blip r:embed="rId21"/>
+                    <a:stretch>
+                      <a:fillRect/>
+                    </a:stretch>
+                  </pic:blipFill>
+                  <pic:spPr>
+                    <a:xfrm>
+                      <a:off x="0" y="0"/>
                       <a:ext cx="3958959" cy="3300714"/>
                     </a:xfrm>
                     <a:prstGeom prst="rect">
@@ -4683,9 +4305,16 @@
       <w:pPr>
         <w:pStyle w:val="Heading3"/>
       </w:pPr>
+    </w:p>
+    <w:p>
+      <w:pPr>
+        <w:pStyle w:val="Heading3"/>
+      </w:pPr>
       <w:r>
         <w:t>Hints</w:t>
       </w:r>
+      <w:bookmarkStart w:id="0" w:name="_GoBack"/>
+      <w:bookmarkEnd w:id="0"/>
     </w:p>
     <w:p>
       <w:pPr>
@@ -4848,6 +4477,7 @@
         <w:rPr>
           <w:noProof/>
         </w:rPr>
+        <w:lastRenderedPageBreak/>
         <w:drawing>
           <wp:inline distT="0" distB="0" distL="0" distR="0" wp14:anchorId="5B2195DF" wp14:editId="327F66AD">
             <wp:extent cx="2889504" cy="445182"/>
@@ -4866,7 +4496,7 @@
                     </pic:cNvPicPr>
                   </pic:nvPicPr>
                   <pic:blipFill>
-                    <a:blip r:embed="rId20">
+                    <a:blip r:embed="rId22">
                       <a:extLst>
                         <a:ext uri="{28A0092B-C50C-407E-A947-70E740481C1C}">
                           <a14:useLocalDpi xmlns:a14="http://schemas.microsoft.com/office/drawing/2010/main" val="0"/>
@@ -4918,12 +4548,10 @@
       <w:r>
         <w:t>.</w:t>
       </w:r>
-      <w:bookmarkStart w:id="0" w:name="_GoBack"/>
-      <w:bookmarkEnd w:id="0"/>
     </w:p>
     <w:sectPr>
-      <w:headerReference w:type="default" r:id="rId21"/>
-      <w:footerReference w:type="default" r:id="rId22"/>
+      <w:headerReference w:type="default" r:id="rId23"/>
+      <w:footerReference w:type="default" r:id="rId24"/>
       <w:pgSz w:w="11909" w:h="16834" w:code="9"/>
       <w:pgMar w:top="567" w:right="737" w:bottom="1077" w:left="737" w:header="567" w:footer="794" w:gutter="0"/>
       <w:cols w:space="720"/>
@@ -5099,7 +4727,7 @@
         </mc:Choice>
         <mc:Fallback>
           <w:pict>
-            <v:line w14:anchorId="5C6C0C8E" id="Straight Connector 19" o:spid="_x0000_s1026" style="position:absolute;flip:y;z-index:251660288;visibility:visible;mso-wrap-style:square;mso-width-percent:0;mso-height-percent:0;mso-wrap-distance-left:9pt;mso-wrap-distance-top:0;mso-wrap-distance-right:9pt;mso-wrap-distance-bottom:0;mso-position-horizontal:absolute;mso-position-horizontal-relative:text;mso-position-vertical:absolute;mso-position-vertical-relative:text;mso-width-percent:0;mso-height-percent:0;mso-width-relative:page;mso-height-relative:page" from="-.1pt,5.2pt" to="520.7pt,5.2pt" o:gfxdata="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" strokecolor="#f37123" strokeweight="1pt">
+            <v:line w14:anchorId="4B095CDF" id="Straight Connector 19" o:spid="_x0000_s1026" style="position:absolute;flip:y;z-index:251660288;visibility:visible;mso-wrap-style:square;mso-width-percent:0;mso-height-percent:0;mso-wrap-distance-left:9pt;mso-wrap-distance-top:0;mso-wrap-distance-right:9pt;mso-wrap-distance-bottom:0;mso-position-horizontal:absolute;mso-position-horizontal-relative:text;mso-position-vertical:absolute;mso-position-vertical-relative:text;mso-width-percent:0;mso-height-percent:0;mso-width-relative:page;mso-height-relative:page" from="-.1pt,5.2pt" to="520.7pt,5.2pt" o:gfxdata="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" strokecolor="#f37123" strokeweight="1pt">
               <v:stroke endcap="round"/>
             </v:line>
           </w:pict>
@@ -5843,7 +5471,7 @@
                           <wp:extent cx="201930" cy="201930"/>
                           <wp:effectExtent l="0" t="0" r="7620" b="7620"/>
                           <wp:docPr id="12" name="Picture 12">
-                            <a:hlinkClick xmlns:a="http://schemas.openxmlformats.org/drawingml/2006/main" r:id="rId22"/>
+                            <a:hlinkClick xmlns:a="http://schemas.openxmlformats.org/drawingml/2006/main" r:id="rId3"/>
                           </wp:docPr>
                           <wp:cNvGraphicFramePr>
                             <a:graphicFrameLocks xmlns:a="http://schemas.openxmlformats.org/drawingml/2006/main" noChangeAspect="1"/>
@@ -5853,7 +5481,7 @@
                               <pic:pic xmlns:pic="http://schemas.openxmlformats.org/drawingml/2006/picture">
                                 <pic:nvPicPr>
                                   <pic:cNvPr id="0" name="Picture 19">
-                                    <a:hlinkClick r:id="rId22"/>
+                                    <a:hlinkClick r:id="rId3"/>
                                   </pic:cNvPr>
                                   <pic:cNvPicPr>
                                     <a:picLocks noChangeAspect="1" noChangeArrowheads="1"/>
@@ -6582,7 +6210,7 @@
                               <w:sz w:val="18"/>
                               <w:szCs w:val="18"/>
                             </w:rPr>
-                            <w:t>7</w:t>
+                            <w:t>8</w:t>
                           </w:r>
                           <w:r>
                             <w:rPr>
@@ -6625,7 +6253,7 @@
                               <w:sz w:val="18"/>
                               <w:szCs w:val="18"/>
                             </w:rPr>
-                            <w:t>7</w:t>
+                            <w:t>8</w:t>
                           </w:r>
                           <w:r>
                             <w:rPr>
@@ -6703,7 +6331,7 @@
                         <w:sz w:val="18"/>
                         <w:szCs w:val="18"/>
                       </w:rPr>
-                      <w:t>7</w:t>
+                      <w:t>8</w:t>
                     </w:r>
                     <w:r>
                       <w:rPr>
@@ -6746,7 +6374,7 @@
                         <w:sz w:val="18"/>
                         <w:szCs w:val="18"/>
                       </w:rPr>
-                      <w:t>7</w:t>
+                      <w:t>8</w:t>
                     </w:r>
                     <w:r>
                       <w:rPr>
@@ -12405,7 +12033,7 @@
 </file>
 
 <file path=customXml/itemProps1.xml><?xml version="1.0" encoding="utf-8"?>
-<ds:datastoreItem xmlns:ds="http://schemas.openxmlformats.org/officeDocument/2006/customXml" ds:itemID="{0E1264AF-D655-4953-A973-74DA78DD25C7}">
+<ds:datastoreItem xmlns:ds="http://schemas.openxmlformats.org/officeDocument/2006/customXml" ds:itemID="{FD0628F2-3DF6-41ED-897C-DE59B66D4B60}">
   <ds:schemaRefs>
     <ds:schemaRef ds:uri="http://schemas.openxmlformats.org/officeDocument/2006/bibliography"/>
   </ds:schemaRefs>

</xml_diff>